<commit_message>
Update to blog 12 and Soviet air pages
</commit_message>
<xml_diff>
--- a/docs/aar/nf/nfpart2/nf14/nf14_fp.docx
+++ b/docs/aar/nf/nfpart2/nf14/nf14_fp.docx
@@ -74,7 +74,25 @@
           <w:u w:val="single"/>
           <w:lang w:val="en-GB"/>
         </w:rPr>
-        <w:t>ear Comes the Cavalry</w:t>
+        <w:t>er</w:t>
+      </w:r>
+      <w:r>
+        <w:rPr>
+          <w:b/>
+          <w:bCs/>
+          <w:u w:val="single"/>
+          <w:lang w:val="en-GB"/>
+        </w:rPr>
+        <w:t>e</w:t>
+      </w:r>
+      <w:r>
+        <w:rPr>
+          <w:b/>
+          <w:bCs/>
+          <w:u w:val="single"/>
+          <w:lang w:val="en-GB"/>
+        </w:rPr>
+        <w:t xml:space="preserve"> Comes the Cavalry</w:t>
       </w:r>
     </w:p>
     <w:p>
@@ -91,23 +109,25 @@
           <w:bCs/>
           <w:u w:val="single"/>
         </w:rPr>
-        <w:t xml:space="preserve">AAR by fitzpatv, </w:t>
-      </w:r>
+        <w:t xml:space="preserve">AAR by </w:t>
+      </w:r>
+      <w:proofErr w:type="spellStart"/>
       <w:r>
         <w:rPr>
           <w:b/>
           <w:bCs/>
           <w:u w:val="single"/>
         </w:rPr>
-        <w:t>Oct</w:t>
-      </w:r>
+        <w:t>fitzpatv</w:t>
+      </w:r>
+      <w:proofErr w:type="spellEnd"/>
       <w:r>
         <w:rPr>
           <w:b/>
           <w:bCs/>
           <w:u w:val="single"/>
         </w:rPr>
-        <w:t xml:space="preserve"> </w:t>
+        <w:t xml:space="preserve">, </w:t>
       </w:r>
       <w:r>
         <w:rPr>
@@ -115,19 +135,43 @@
           <w:bCs/>
           <w:u w:val="single"/>
         </w:rPr>
-        <w:t xml:space="preserve"> 2021</w:t>
+        <w:t>Oct 2021</w:t>
       </w:r>
     </w:p>
     <w:p>
       <w:r>
-        <w:t>The Eisenhower and Carl Vinson carrier groups are now in position and must (deep breath) take on the formidable Soviet air defences in Iceland. The declared objective is to achieve air superiority over the Reykjanes Peninsula (Reykjavik and Keflavik). It is unclear whether or not this involves destroying the SAMs or just the fighter CAP. There is a suggested plan which involves hitting radars and SAM sites with TLAMs, but the USAF intend to make SEAD a major part of their strike the following evening (for which this paves the way). There are no pre-set victory thresholds for this scenario, which reflects this uncertainty. Overall, I felt it best to just play sensibly and see what happened.</w:t>
-      </w:r>
-      <w:r>
-        <w:br/>
-      </w:r>
-      <w:r>
-        <w:br/>
-        <w:t>You can only play as NATO. To do the job in 24 hours, you have 115 available Tomcats and Hornets armed with a variety of kit (Phoenix, AMRAAM, Sparrow, TALDs, HARMs, Harpoons, Mavericks, SLAMs and recon pods) plus an authorised maximum of 50 ship-launched TLAMs. Backup is provided by escorting cruisers, destroyers and frigates and five SSNs, plus tanker, AEW, ASW, SEAD and ELINT aircraft.</w:t>
+        <w:t xml:space="preserve">The Eisenhower and Carl Vinson carrier groups are now in position and must (deep breath) take on the formidable Soviet air defences in Iceland. The declared objective is to achieve air superiority over the Reykjanes Peninsula (Reykjavik and Keflavik). It is unclear </w:t>
+      </w:r>
+      <w:proofErr w:type="gramStart"/>
+      <w:r>
+        <w:t>whether or not</w:t>
+      </w:r>
+      <w:proofErr w:type="gramEnd"/>
+      <w:r>
+        <w:t xml:space="preserve"> this involves destroying the SAMs or just the fighter CAP. There is a suggested plan which involves hitting radars and SAM sites with TLAMs, but the USAF intend to make SEAD a major part of their strike the following evening (for which this paves the way). There are no pre-set victory thresholds for this scenario, which reflects this uncertainty. Overall, I felt it best to just play sensibly and see what happened.</w:t>
+      </w:r>
+      <w:r>
+        <w:br/>
+      </w:r>
+      <w:r>
+        <w:br/>
+        <w:t xml:space="preserve">You can only play as NATO. To do the job in 24 hours, you have 115 available Tomcats and Hornets armed with a variety of kit (Phoenix, AMRAAM, Sparrow, TALDs, HARMs, Harpoons, Mavericks, SLAMs and recon pods) plus an authorised maximum of 50 </w:t>
+      </w:r>
+      <w:proofErr w:type="gramStart"/>
+      <w:r>
+        <w:t>ship-launched</w:t>
+      </w:r>
+      <w:proofErr w:type="gramEnd"/>
+      <w:r>
+        <w:t xml:space="preserve"> TLAMs. Backup is provided by escorting cruisers, </w:t>
+      </w:r>
+      <w:proofErr w:type="gramStart"/>
+      <w:r>
+        <w:t>destroyers</w:t>
+      </w:r>
+      <w:proofErr w:type="gramEnd"/>
+      <w:r>
+        <w:t xml:space="preserve"> and frigates and five SSNs, plus tanker, AEW, ASW, SEAD and ELINT aircraft.</w:t>
       </w:r>
       <w:r>
         <w:br/>
@@ -141,7 +185,15 @@
       </w:r>
       <w:r>
         <w:br/>
-        <w:t>NATO is under a number of operational constraints. Ships should keep below 60 degrees N, especially the AOEs Detroit and Supply. Nothing should go N of 65 degrees (enforced by an exclusion zone) and support aircraft should stay S of 64 degrees. All aircraft need to be S of 62 degrees (marked on map) by the end of the game, to avoid the risk of friendly fire when the USAF arrive for their strike.</w:t>
+        <w:t xml:space="preserve">NATO is under </w:t>
+      </w:r>
+      <w:proofErr w:type="gramStart"/>
+      <w:r>
+        <w:t>a number of</w:t>
+      </w:r>
+      <w:proofErr w:type="gramEnd"/>
+      <w:r>
+        <w:t xml:space="preserve"> operational constraints. Ships should keep below 60 degrees N, especially the AOEs Detroit and Supply. Nothing should go N of 65 degrees (enforced by an exclusion zone) and support aircraft should stay S of 64 degrees. All aircraft need to be S of 62 degrees (marked on map) by the end of the game, to avoid the risk of friendly fire when the USAF arrive for their strike.</w:t>
       </w:r>
       <w:r>
         <w:br/>
@@ -155,7 +207,47 @@
       </w:r>
       <w:r>
         <w:br/>
-        <w:t>Munitions are constrained. There are very few air-to-ground weapons and all are outranged by the enemy Gargoyle SAMs, making them virtually useless. A number of aircraft have to be left on unsuitable loadouts, because there’s nothing else available, while others have ready times which exceed the length of the scenario!. It takes time to ready your ASW planes and you have to make the most of those aloft at the start. The Eisenhower group is chronically short of Phoenixes and the Vinson group don’t have much spare ASW ammo. All-in-all, you have to wonder whether you have enough missiles to destroy the Soviet fighters. One target, one shot is a vital economy. There are no Sentries or Orions, so you are stuck with limited-endurance AEW and ASW aircraft.</w:t>
+        <w:t xml:space="preserve">Munitions are constrained. There are very few air-to-ground </w:t>
+      </w:r>
+      <w:proofErr w:type="gramStart"/>
+      <w:r>
+        <w:t>weapons</w:t>
+      </w:r>
+      <w:proofErr w:type="gramEnd"/>
+      <w:r>
+        <w:t xml:space="preserve"> and all are outranged by the enemy Gargoyle SAMs, making them virtually useless. A number of aircraft have to be left on unsuitable loadouts, because there’s nothing else available, while others have ready times which exceed the length of the </w:t>
+      </w:r>
+      <w:proofErr w:type="gramStart"/>
+      <w:r>
+        <w:t>scenario!.</w:t>
+      </w:r>
+      <w:proofErr w:type="gramEnd"/>
+      <w:r>
+        <w:t xml:space="preserve"> It takes time to ready your ASW planes and you </w:t>
+      </w:r>
+      <w:proofErr w:type="gramStart"/>
+      <w:r>
+        <w:t>have to</w:t>
+      </w:r>
+      <w:proofErr w:type="gramEnd"/>
+      <w:r>
+        <w:t xml:space="preserve"> make the most of those aloft at the start. The Eisenhower group is chronically short of Phoenixes and the Vinson group don’t have much spare ASW ammo. All-in-all, you </w:t>
+      </w:r>
+      <w:proofErr w:type="gramStart"/>
+      <w:r>
+        <w:t>have to</w:t>
+      </w:r>
+      <w:proofErr w:type="gramEnd"/>
+      <w:r>
+        <w:t xml:space="preserve"> wonder whether you have enough missiles to destroy the Soviet fighters. One target, one shot is a vital economy. There are no Sentries or </w:t>
+      </w:r>
+      <w:proofErr w:type="spellStart"/>
+      <w:r>
+        <w:t>Orions</w:t>
+      </w:r>
+      <w:proofErr w:type="spellEnd"/>
+      <w:r>
+        <w:t>, so you are stuck with limited-endurance AEW and ASW aircraft.</w:t>
       </w:r>
       <w:r>
         <w:br/>
@@ -170,7 +262,15 @@
       <w:r>
         <w:lastRenderedPageBreak/>
         <w:br/>
-        <w:t>The suggested plan in the Briefing is OK as a general template, but has some serious flaws. Fighters with TARPS recon pods are completely impractical given the Gargoyles, which also make the suggested TLAM strike (with or without TALDS decoys) one hell of a long shot.</w:t>
+        <w:t xml:space="preserve">The suggested plan in the Briefing is OK as a general </w:t>
+      </w:r>
+      <w:proofErr w:type="gramStart"/>
+      <w:r>
+        <w:t>template, but</w:t>
+      </w:r>
+      <w:proofErr w:type="gramEnd"/>
+      <w:r>
+        <w:t xml:space="preserve"> has some serious flaws. Fighters with TARPS recon pods are completely impractical given the Gargoyles, which also make the suggested TLAM strike (with or without TALDS decoys) one hell of a long shot.</w:t>
       </w:r>
       <w:r>
         <w:br/>
@@ -191,35 +291,107 @@
       </w:r>
       <w:r>
         <w:br/>
-        <w:t>21/2/94 18:00Z: I soon realised that I needed to move at cruise speed to get into reasonable strike range (about 200nm) in decent time, so accepted the inherent sub risk. The Soviets proved to have outlying air bases at Hornafjordur in SE Iceland and Akureyri in the N. All of their radars were ‘dark’ and the mobile SAMs were all hidden. Only a few Foxhounds were aloft, plus Mainstays, recon Badgers and EW Fencers back behind the 65 degrees N exclusion zone.</w:t>
-      </w:r>
-      <w:r>
-        <w:br/>
-      </w:r>
-      <w:r>
-        <w:br/>
-        <w:t>Fears that the Russians would just stay home were allayed somewhat when a swarm of Flankers headed towards a patrol zone NW of the Eisenhower group. As they neared this, they lost most of their jammer cover. I sent a group of Hornets and Tomcats to engage and shot all 22 of them down without loss, using 33 Phoenixes and 11 AMRAAMs for exactly two shots per plane. Soviet aircraft score two points and NATO planes three, regardless of type. Encouraging start!. The superior range of the Phoenix and ‘shoot-and-scoot’ ability of the AMRAAM were decisive.</w:t>
-      </w:r>
-      <w:r>
-        <w:br/>
-      </w:r>
-      <w:r>
-        <w:br/>
-        <w:t>19:00 : A Greyhound transport transferred from Vinson to Eisenhower by pre-set Mission and another flew down to Lajes in the Azores. Quite what this ‘COD Transfer’ was about I have no idea and it scored no points.</w:t>
-      </w:r>
-      <w:r>
-        <w:br/>
-      </w:r>
-      <w:r>
-        <w:br/>
-        <w:t>Meanwhile, a Sierra II SSN approached the Vinson group from the NE and was disposed of by a Seasprite from the frigate Kauffman (25VP).</w:t>
-      </w:r>
-      <w:r>
-        <w:br/>
-      </w:r>
-      <w:r>
-        <w:br/>
-        <w:t>22:00 : The AI made a well-co-ordinated sub attack across the map, causing me to divide my attention, which is always bad news. Creeping to the W of Iceland, the SSN Newport News detected a Victor III. She was in an advantageous position, behind and to starboard of the Soviet sub, so I tried stalking her. Unfortunately, I wasn’t going to get into range with both vessels moving at 5 knots. Upping my speed to 7 knots was enough to get detected and the Victor spun round. Running wasn’t an option, so I fired three torpedoes at kinematic range. This had the desired effect of causing the Russian to evade withut firing back. However, she did so successfully and came back, out for blood. I repeated the process and, this time, used the respite to head away (a long way away) as deep as possible at Flank.</w:t>
+        <w:t xml:space="preserve">21/2/94 18:00Z: I soon realised that I needed to move at cruise speed to get into reasonable strike range (about 200nm) in decent time, so accepted the inherent sub risk. The Soviets proved to have outlying air bases at </w:t>
+      </w:r>
+      <w:proofErr w:type="spellStart"/>
+      <w:r>
+        <w:t>Hornafjordur</w:t>
+      </w:r>
+      <w:proofErr w:type="spellEnd"/>
+      <w:r>
+        <w:t xml:space="preserve"> in SE Iceland and </w:t>
+      </w:r>
+      <w:proofErr w:type="spellStart"/>
+      <w:r>
+        <w:t>Akureyri</w:t>
+      </w:r>
+      <w:proofErr w:type="spellEnd"/>
+      <w:r>
+        <w:t xml:space="preserve"> in the N. All of their radars were ‘dark</w:t>
+      </w:r>
+      <w:proofErr w:type="gramStart"/>
+      <w:r>
+        <w:t>’</w:t>
+      </w:r>
+      <w:proofErr w:type="gramEnd"/>
+      <w:r>
+        <w:t xml:space="preserve"> and the mobile SAMs were all hidden. Only a few Foxhounds were aloft, plus Mainstays, recon Badgers and EW Fencers back behind the 65 degrees N exclusion zone.</w:t>
+      </w:r>
+      <w:r>
+        <w:br/>
+      </w:r>
+      <w:r>
+        <w:br/>
+        <w:t xml:space="preserve">Fears that the Russians would just stay home were allayed somewhat when a swarm of Flankers headed towards a patrol zone NW of the Eisenhower group. As they neared this, they lost most of their jammer cover. I sent a group of Hornets and Tomcats to engage and shot all 22 of them down without loss, using 33 Phoenixes and 11 AMRAAMs for exactly two shots per plane. Soviet aircraft score two points and NATO planes three, regardless of type. Encouraging </w:t>
+      </w:r>
+      <w:proofErr w:type="gramStart"/>
+      <w:r>
+        <w:t>start!.</w:t>
+      </w:r>
+      <w:proofErr w:type="gramEnd"/>
+      <w:r>
+        <w:t xml:space="preserve"> The superior range of the Phoenix and ‘shoot-and-scoot’ ability of the AMRAAM were decisive.</w:t>
+      </w:r>
+      <w:r>
+        <w:br/>
+      </w:r>
+      <w:r>
+        <w:br/>
+        <w:t>19:</w:t>
+      </w:r>
+      <w:proofErr w:type="gramStart"/>
+      <w:r>
+        <w:t>00 :</w:t>
+      </w:r>
+      <w:proofErr w:type="gramEnd"/>
+      <w:r>
+        <w:t xml:space="preserve"> A Greyhound transport transferred from Vinson to Eisenhower by pre-set Mission and another flew down to </w:t>
+      </w:r>
+      <w:proofErr w:type="spellStart"/>
+      <w:r>
+        <w:t>Lajes</w:t>
+      </w:r>
+      <w:proofErr w:type="spellEnd"/>
+      <w:r>
+        <w:t xml:space="preserve"> in the Azores. Quite what this ‘COD Transfer’ was about I have no idea and it scored no points.</w:t>
+      </w:r>
+      <w:r>
+        <w:br/>
+      </w:r>
+      <w:r>
+        <w:br/>
+        <w:t xml:space="preserve">Meanwhile, a Sierra II SSN approached the Vinson group from the NE and was disposed of by a </w:t>
+      </w:r>
+      <w:proofErr w:type="spellStart"/>
+      <w:r>
+        <w:t>Seasprite</w:t>
+      </w:r>
+      <w:proofErr w:type="spellEnd"/>
+      <w:r>
+        <w:t xml:space="preserve"> from the frigate Kauffman (25VP).</w:t>
+      </w:r>
+      <w:r>
+        <w:br/>
+      </w:r>
+      <w:r>
+        <w:br/>
+        <w:t>22:</w:t>
+      </w:r>
+      <w:proofErr w:type="gramStart"/>
+      <w:r>
+        <w:t>00 :</w:t>
+      </w:r>
+      <w:proofErr w:type="gramEnd"/>
+      <w:r>
+        <w:t xml:space="preserve"> The AI made a well-co-ordinated sub attack across the map, causing me to divide my attention, which is always bad news. Creeping to the W of Iceland, the SSN Newport News detected a Victor III. She was in an advantageous position, behind and to starboard of the Soviet sub, so I tried stalking her. Unfortunately, I wasn’t going to get into range with both vessels moving at 5 knots. Upping my speed to 7 knots was enough to get detected and the Victor spun round. Running wasn’t an option, so I fired three torpedoes at kinematic range. This had the desired effect of causing the Russian to evade </w:t>
+      </w:r>
+      <w:proofErr w:type="spellStart"/>
+      <w:r>
+        <w:t>withut</w:t>
+      </w:r>
+      <w:proofErr w:type="spellEnd"/>
+      <w:r>
+        <w:t xml:space="preserve"> firing back. However, she did so successfully and came back, out for blood. I repeated the process and, this time, used the respite to head away (a long way away) as deep as possible at Flank.</w:t>
       </w:r>
       <w:r>
         <w:br/>
@@ -237,14 +409,38 @@
       </w:r>
       <w:r>
         <w:br/>
-        <w:t>While all of this was going on, a second Victor III came-in NW of the Eisenhower group and attacked with torpedoes at kinematic range. The Spanish frigate Numancia (back from the dead), managed to evade and, as other ships made haste out of the track of the tinfish, her Seahawk sent the SSN to the bottom. All of this took until about 01:00Z on 22nd February.</w:t>
-      </w:r>
-      <w:r>
-        <w:br/>
-      </w:r>
-      <w:r>
-        <w:br/>
-        <w:t>01:00 : Russian air activity had been very limited since their Flanker disaster. The patrolling Foxhounds were N of Keflavik, where the Gargoyles could shield them from Phoenix-armed Tomcats, while the support aircraft were safe in the exclusion zone. The Foxhounds could counter any attempt to hit the airports with TLAMs and the SAMs were dark and invisible. Enemy jamming made things even worse. There seemed to be some scope for sniping at the MiGs from the W and I’d just sent a lone Tomcat on a ‘proof of concept’ mission when, to my relief, a great swarm of fighters lifted-off. The Tomcat downed a Flanker and slipped away.</w:t>
+        <w:t xml:space="preserve">While all of this was going on, a second Victor III came-in NW of the Eisenhower group and attacked with torpedoes at kinematic range. The Spanish frigate </w:t>
+      </w:r>
+      <w:proofErr w:type="spellStart"/>
+      <w:r>
+        <w:t>Numancia</w:t>
+      </w:r>
+      <w:proofErr w:type="spellEnd"/>
+      <w:r>
+        <w:t xml:space="preserve"> (back from the dead), managed to evade and, as other ships made haste out of the track of the </w:t>
+      </w:r>
+      <w:proofErr w:type="spellStart"/>
+      <w:r>
+        <w:t>tinfish</w:t>
+      </w:r>
+      <w:proofErr w:type="spellEnd"/>
+      <w:r>
+        <w:t>, her Seahawk sent the SSN to the bottom. All of this took until about 01:00Z on 22nd February.</w:t>
+      </w:r>
+      <w:r>
+        <w:br/>
+      </w:r>
+      <w:r>
+        <w:br/>
+        <w:t>01:</w:t>
+      </w:r>
+      <w:proofErr w:type="gramStart"/>
+      <w:r>
+        <w:t>00 :</w:t>
+      </w:r>
+      <w:proofErr w:type="gramEnd"/>
+      <w:r>
+        <w:t xml:space="preserve"> Russian air activity had been very limited since their Flanker disaster. The patrolling Foxhounds were N of Keflavik, where the Gargoyles could shield them from Phoenix-armed Tomcats, while the support aircraft were safe in the exclusion zone. The Foxhounds could counter any attempt to hit the airports with TLAMs and the SAMs were dark and invisible. Enemy jamming made things even worse. There seemed to be some scope for sniping at the MiGs from the W and I’d just sent a lone Tomcat on a ‘proof of concept’ mission when, to my relief, a great swarm of fighters lifted-off. The Tomcat downed a Flanker and slipped away.</w:t>
       </w:r>
       <w:r>
         <w:br/>
@@ -258,7 +454,15 @@
       </w:r>
       <w:r>
         <w:br/>
-        <w:t>Unfortunately, with my attention on this fight, a trailing Victor I popped-up SW of the Eisenhower group and sank the luckless Numancia, which has been a magnet for trouble all campaign. This cost 15VP and a lot of worry, as the SSN’s position wasn’t precisely known and there was a real risk of her running amok. Broke-off from the air battle and threw lots of ASW planes into an intensive search. I eventually found that the Victor was exactly where her attack had suggested her to be and hadn’t moved. HMS Beaver’s Lynx then put an end to her.</w:t>
+        <w:t xml:space="preserve">Unfortunately, with my attention on this fight, a trailing Victor I popped-up SW of the Eisenhower group and sank the luckless </w:t>
+      </w:r>
+      <w:proofErr w:type="spellStart"/>
+      <w:r>
+        <w:t>Numancia</w:t>
+      </w:r>
+      <w:proofErr w:type="spellEnd"/>
+      <w:r>
+        <w:t>, which has been a magnet for trouble all campaign. This cost 15VP and a lot of worry, as the SSN’s position wasn’t precisely known and there was a real risk of her running amok. Broke-off from the air battle and threw lots of ASW planes into an intensive search. I eventually found that the Victor was exactly where her attack had suggested her to be and hadn’t moved. HMS Beaver’s Lynx then put an end to her.</w:t>
       </w:r>
       <w:r>
         <w:br/>
@@ -272,14 +476,38 @@
       </w:r>
       <w:r>
         <w:br/>
-        <w:t>03:00 : Returning to the air battle, I lost two more Tomcats for eight more Foxhounds and a Flogger. The losses occurred when I missed with my initial shots, then stuck around for a follow-up, one duel seeing both contestants downed. The problem with the Phoenix is that it has to be watched onto the target, which can be very risky when the enemy have missiles with a range only 30nm less and are travelling at 1,350 knots. Perhaps I should run away more, but you can’t outrun a Foxhound.</w:t>
-      </w:r>
-      <w:r>
-        <w:br/>
-      </w:r>
-      <w:r>
-        <w:br/>
-        <w:t>04:00 : I received a daft message suggesting I send TARPS recon flights over Keflavik, which would have been suicide, especially with the air battle raging. In this phase, another 17 Foxhounds and three Fulcrums went down for two Tomcats.</w:t>
+        <w:t>03:</w:t>
+      </w:r>
+      <w:proofErr w:type="gramStart"/>
+      <w:r>
+        <w:t>00 :</w:t>
+      </w:r>
+      <w:proofErr w:type="gramEnd"/>
+      <w:r>
+        <w:t xml:space="preserve"> Returning to the air battle, I lost two more Tomcats for eight more Foxhounds and a Flogger. The losses occurred when I missed with my initial shots, then stuck around for a follow-up, one duel seeing both contestants downed. The problem with the Phoenix is that it </w:t>
+      </w:r>
+      <w:proofErr w:type="gramStart"/>
+      <w:r>
+        <w:t>has to</w:t>
+      </w:r>
+      <w:proofErr w:type="gramEnd"/>
+      <w:r>
+        <w:t xml:space="preserve"> be watched onto the target, which can be very risky when the enemy have missiles with a range only 30nm less and are travelling at 1,350 knots. Perhaps I should run away more, but you can’t outrun a Foxhound.</w:t>
+      </w:r>
+      <w:r>
+        <w:br/>
+      </w:r>
+      <w:r>
+        <w:br/>
+        <w:t>04:</w:t>
+      </w:r>
+      <w:proofErr w:type="gramStart"/>
+      <w:r>
+        <w:t>00 :</w:t>
+      </w:r>
+      <w:proofErr w:type="gramEnd"/>
+      <w:r>
+        <w:t xml:space="preserve"> I received a daft message suggesting I send TARPS recon flights over Keflavik, which would have been suicide, especially with the air battle raging. In this phase, another 17 Foxhounds and three Fulcrums went down for two Tomcats.</w:t>
       </w:r>
       <w:r>
         <w:br/>
@@ -289,14 +517,30 @@
       </w:r>
       <w:r>
         <w:lastRenderedPageBreak/>
-        <w:t>05:00 : By now, Vinson was almost out of ready Phoenixes, but the Russians were definitely not out of fighters!. I was now feeding-in my AMRAAM-armed Hornets which, with the Foxhounds almost exterminated, could use ‘shoot-and-scoot’ against the less-formidable Fulcrums and Floggers. This was one-sided, with 10 Floggers, 10 Fulcrums and even 7 Flankers destroyed without loss. In the middle of this, I snuck in a TALD decoy run but, predictably, the devices were swatted by enemy fighters without disturbing the SAMs.</w:t>
-      </w:r>
-      <w:r>
-        <w:br/>
-      </w:r>
-      <w:r>
-        <w:br/>
-        <w:t>06:00 : The colossal air battle SW of Iceland was becoming a massacre, with another 9 Floggers, 6 Fulcrums, a Flanker and two Badger EW planes butchered without loss. What proved to be the 42nd and last Foxhound made a run at the Eisenhower group and, with no Phoenix-armed aircraft around to stop her, managed to destroy a Viking before committing suicide against our SAMs.</w:t>
+        <w:t>05:</w:t>
+      </w:r>
+      <w:proofErr w:type="gramStart"/>
+      <w:r>
+        <w:t>00 :</w:t>
+      </w:r>
+      <w:proofErr w:type="gramEnd"/>
+      <w:r>
+        <w:t xml:space="preserve"> By now, Vinson was almost out of ready Phoenixes, but the Russians were definitely not out of fighters!. I was now feeding-in my AMRAAM-armed Hornets which, with the Foxhounds almost exterminated, could use ‘shoot-and-scoot’ against the less-formidable Fulcrums and Floggers. This was one-sided, with 10 Floggers, 10 Fulcrums and even 7 Flankers destroyed without loss. In the middle of this, I snuck in a TALD decoy run but, predictably, the devices were swatted by enemy fighters without disturbing the SAMs.</w:t>
+      </w:r>
+      <w:r>
+        <w:br/>
+      </w:r>
+      <w:r>
+        <w:br/>
+        <w:t>06:</w:t>
+      </w:r>
+      <w:proofErr w:type="gramStart"/>
+      <w:r>
+        <w:t>00 :</w:t>
+      </w:r>
+      <w:proofErr w:type="gramEnd"/>
+      <w:r>
+        <w:t xml:space="preserve"> The colossal air battle SW of Iceland was becoming a massacre, with another 9 Floggers, 6 Fulcrums, a Flanker and two Badger EW planes butchered without loss. What proved to be the 42nd and last Foxhound made a run at the Eisenhower group and, with no Phoenix-armed aircraft around to stop her, managed to destroy a Viking before committing suicide against our SAMs.</w:t>
       </w:r>
       <w:r>
         <w:br/>
@@ -324,7 +568,30 @@
       </w:r>
       <w:r>
         <w:br/>
-        <w:t>08:00 : Our detached Hawkeye spotted a big Backfire strike approaching from the direction of Norway. Again, there was a plan and Eisenhower launched her AMRAAM-armed Hornets, Vinson sending re-armed Phoenix planes across in support. Some fighters stayed over the carrier as a last-ditch defence and Prowlers supported the ships’ jamming efforts. However, things did not work-out smoothly. Suddenly, a score or more Floggers lifted-off from Hornafjordur and counter-attacked Eisenhower’s Hornets. Worse, our planes weren’t quite able to intercept the Backfires before they launched their Kitchen missiles, 44 in all. Worse still, too many Hornets tried to engage the Kitchens under AI control, but couldn’t do so effectively because the missiles were cruising at 74,000’. Finally, the Soviets mounted several diversionary sorties elsewhere on the map which necessitated action from Vinson, if only to protect support aircraft.</w:t>
+      </w:r>
+      <w:proofErr w:type="gramStart"/>
+      <w:r>
+        <w:t>08:00 :</w:t>
+      </w:r>
+      <w:proofErr w:type="gramEnd"/>
+      <w:r>
+        <w:t xml:space="preserve"> Our detached Hawkeye spotted a big Backfire strike approaching from the direction of Norway. Again, there was a plan and Eisenhower launched her AMRAAM-armed Hornets, Vinson sending re-armed Phoenix planes across in support. Some fighters stayed over the carrier as a last-ditch defence and Prowlers supported the ships’ jamming efforts. However, things did not work-out smoothly. Suddenly, a score or more Floggers lifted-off from </w:t>
+      </w:r>
+      <w:proofErr w:type="spellStart"/>
+      <w:r>
+        <w:t>Hornafjordur</w:t>
+      </w:r>
+      <w:proofErr w:type="spellEnd"/>
+      <w:r>
+        <w:t xml:space="preserve"> and counter-attacked Eisenhower’s Hornets. Worse, our planes weren’t quite able to intercept the Backfires before they launched their Kitchen missiles, 44 in all. Worse still, too many Hornets tried to engage the Kitchens under AI </w:t>
+      </w:r>
+      <w:proofErr w:type="gramStart"/>
+      <w:r>
+        <w:t>control, but</w:t>
+      </w:r>
+      <w:proofErr w:type="gramEnd"/>
+      <w:r>
+        <w:t xml:space="preserve"> couldn’t do so effectively because the missiles were cruising at 74,000’. Finally, the Soviets mounted several diversionary sorties elsewhere on the map which necessitated action from Vinson, if only to protect support aircraft.</w:t>
       </w:r>
       <w:r>
         <w:br/>
@@ -341,7 +608,31 @@
       </w:r>
       <w:r>
         <w:lastRenderedPageBreak/>
-        <w:t>10:00 : Back in control, I splashed four retreating Floggers, with the survivors setting-up a CAP zone near Hornafjordur. By contrast, the skies over Reykjavik were clear, at least for now. Eisenhower’s air group ammo was almost exhausted and most planes were being reloaded with Sparrows for emergency defence. It seemed best to move the CVBG SW, where Vinson could shield them from any follow-up Backfire strike.</w:t>
+        <w:t>10:</w:t>
+      </w:r>
+      <w:proofErr w:type="gramStart"/>
+      <w:r>
+        <w:t>00 :</w:t>
+      </w:r>
+      <w:proofErr w:type="gramEnd"/>
+      <w:r>
+        <w:t xml:space="preserve"> Back in control, I splashed four retreating Floggers, with the survivors setting-up a CAP zone near </w:t>
+      </w:r>
+      <w:proofErr w:type="spellStart"/>
+      <w:r>
+        <w:t>Hornafjordur</w:t>
+      </w:r>
+      <w:proofErr w:type="spellEnd"/>
+      <w:r>
+        <w:t xml:space="preserve">. By contrast, the skies over Reykjavik were clear, at least for now. Eisenhower’s air group ammo was almost </w:t>
+      </w:r>
+      <w:proofErr w:type="gramStart"/>
+      <w:r>
+        <w:t>exhausted</w:t>
+      </w:r>
+      <w:proofErr w:type="gramEnd"/>
+      <w:r>
+        <w:t xml:space="preserve"> and most planes were being reloaded with Sparrows for emergency defence. It seemed best to move the CVBG SW, where Vinson could shield them from any follow-up Backfire strike.</w:t>
       </w:r>
       <w:r>
         <w:br/>
@@ -355,35 +646,123 @@
       </w:r>
       <w:r>
         <w:br/>
-        <w:t>11:00 : We were, by now, able to establish an intermittent ’No Fly Zone’ over Keflavik, as illustrated by a Tomcat destroying a Mainstay as it tried to take-off. However, the Gargoyles made this activity one for Vinson’s Phoenix Tomcats only. Between 11:00 and about 13:00, this continued, with several fighters and a Midas tanker downed. Frustratingly, I missed a big launch of replacement support aircraft heading N.</w:t>
-      </w:r>
-      <w:r>
-        <w:br/>
-      </w:r>
-      <w:r>
-        <w:br/>
-        <w:t>14:00 : Given the lack of Soviet fighters over the Reykjanes peninsula, I switched my attention to the Floggers around Hornafjordur. Over the next couple of hours, we managed to wipe this force out, along with a couple of Flankers which tried to intervene. We lost a Tomcat which slipped into Gargoyle range. By now, there were no Fulcrums left on Iceland. However, the Russians had revealed another regiment of Flogger G fighters, which were now flying CAP around Akureyri where they were hard to get at. We had also learned that there was a Gargoyle site at Hornafjordur.</w:t>
-      </w:r>
-      <w:r>
-        <w:br/>
-      </w:r>
-      <w:r>
-        <w:br/>
-        <w:t>15:00 : As I couldn’t fire TLAMs at the SAMs or radars, I had the cruiser Arkansas target the Keflavik airport hangars, more in hope than expectation. At least the enemy would have to use SAMs which would not be available against the USAF that evening. Remarkably, we caught the Soviets napping and the eight missiles destroyed nine aircraft in their wrecked hangars. All radars then came on and stayed on.</w:t>
-      </w:r>
-      <w:r>
-        <w:br/>
-      </w:r>
-      <w:r>
-        <w:br/>
-        <w:t>17:00 : In desperation, I sent up four HARM Tomcats from Vinson to pit their eight puny missiles against the air defences. In theory, jamming aircraft shorten the range of enemy SAMs, so I had three Prowlers in close support, all with OECM switched-on!. In practice, each time the Tomcat stuck its toe in the water, it was fired at immediately. Three times, I backed-off without being hit. The fourth time, I got far enough to fire HARMs at the nearest SAM site, but was shot down before I could get away. Needless to say, the two HARMs got nowhere near the target.</w:t>
-      </w:r>
-      <w:r>
-        <w:br/>
-      </w:r>
-      <w:r>
-        <w:br/>
-        <w:t xml:space="preserve">The SEAD rules are the most opaque in the game. I have little idea what jamming range is; how its effectiveness varies with proximity to the target or what difference having multiple jammers makes. Clearly, it is some use, as the effectiveness of the Soviet Fencers testifies. Having Prowlers supporting my fighters in air combat probably helped me in this scenario. I tried to analyse what frequencies various platforms use and jam before the game, but the bottom line seemed to be that both sides can jam each other’s systems. Prowlers can affect a slightly wider spectrum than anything else, but the </w:t>
+        <w:t>11:</w:t>
+      </w:r>
+      <w:proofErr w:type="gramStart"/>
+      <w:r>
+        <w:t>00 :</w:t>
+      </w:r>
+      <w:proofErr w:type="gramEnd"/>
+      <w:r>
+        <w:t xml:space="preserve"> We were, by now, able to establish an intermittent ’No Fly Zone’ over Keflavik, as illustrated by a Tomcat destroying a Mainstay as it tried to take-off. However, the Gargoyles made this activity one for Vinson’s Phoenix Tomcats only. Between 11:00 and about 13:00, this continued, with several fighters and a Midas tanker downed. Frustratingly, I missed a big launch of replacement support aircraft heading N.</w:t>
+      </w:r>
+      <w:r>
+        <w:br/>
+      </w:r>
+      <w:r>
+        <w:br/>
+        <w:t>14:</w:t>
+      </w:r>
+      <w:proofErr w:type="gramStart"/>
+      <w:r>
+        <w:t>00 :</w:t>
+      </w:r>
+      <w:proofErr w:type="gramEnd"/>
+      <w:r>
+        <w:t xml:space="preserve"> Given the lack of Soviet fighters over the Reykjanes peninsula, I switched my attention to the Floggers around </w:t>
+      </w:r>
+      <w:proofErr w:type="spellStart"/>
+      <w:r>
+        <w:t>Hornafjordur</w:t>
+      </w:r>
+      <w:proofErr w:type="spellEnd"/>
+      <w:r>
+        <w:t xml:space="preserve">. Over the next couple of hours, we managed to wipe this force out, along with a couple of Flankers which tried to intervene. We lost a Tomcat which slipped into Gargoyle range. By now, there were no Fulcrums left </w:t>
+      </w:r>
+      <w:proofErr w:type="gramStart"/>
+      <w:r>
+        <w:t>on</w:t>
+      </w:r>
+      <w:proofErr w:type="gramEnd"/>
+      <w:r>
+        <w:t xml:space="preserve"> Iceland. However, the Russians had revealed another regiment of Flogger G fighters, which were now flying CAP around </w:t>
+      </w:r>
+      <w:proofErr w:type="spellStart"/>
+      <w:r>
+        <w:t>Akureyri</w:t>
+      </w:r>
+      <w:proofErr w:type="spellEnd"/>
+      <w:r>
+        <w:t xml:space="preserve"> where they were hard to get at. We had also learned that there was a Gargoyle site at </w:t>
+      </w:r>
+      <w:proofErr w:type="spellStart"/>
+      <w:r>
+        <w:t>Hornafjordur</w:t>
+      </w:r>
+      <w:proofErr w:type="spellEnd"/>
+      <w:r>
+        <w:t>.</w:t>
+      </w:r>
+      <w:r>
+        <w:br/>
+      </w:r>
+      <w:r>
+        <w:br/>
+        <w:t>15:</w:t>
+      </w:r>
+      <w:proofErr w:type="gramStart"/>
+      <w:r>
+        <w:t>00 :</w:t>
+      </w:r>
+      <w:proofErr w:type="gramEnd"/>
+      <w:r>
+        <w:t xml:space="preserve"> As I couldn’t fire TLAMs at the SAMs or radars, I had the cruiser Arkansas target the Keflavik airport hangars, more in hope than expectation. At least the enemy would have to use SAMs which would not be available against the USAF that evening. Remarkably, we caught the Soviets napping and the eight missiles destroyed nine aircraft in their wrecked hangars. All radars then came on and stayed on.</w:t>
+      </w:r>
+      <w:r>
+        <w:br/>
+      </w:r>
+      <w:r>
+        <w:br/>
+        <w:t>17:</w:t>
+      </w:r>
+      <w:proofErr w:type="gramStart"/>
+      <w:r>
+        <w:t>00 :</w:t>
+      </w:r>
+      <w:proofErr w:type="gramEnd"/>
+      <w:r>
+        <w:t xml:space="preserve"> In desperation, I sent up four HARM Tomcats from Vinson to pit their eight puny missiles against the air defences. In theory, jamming aircraft shorten the range of enemy SAMs, so I had three Prowlers in close support, all with OECM switched-</w:t>
+      </w:r>
+      <w:proofErr w:type="gramStart"/>
+      <w:r>
+        <w:t>on!.</w:t>
+      </w:r>
+      <w:proofErr w:type="gramEnd"/>
+      <w:r>
+        <w:t xml:space="preserve"> In practice, each time the Tomcat stuck its toe in the water, it was fired at immediately. Three times, I backed-off without being hit. The fourth time, I got far enough to fire HARMs at the nearest SAM </w:t>
+      </w:r>
+      <w:proofErr w:type="gramStart"/>
+      <w:r>
+        <w:t>site, but</w:t>
+      </w:r>
+      <w:proofErr w:type="gramEnd"/>
+      <w:r>
+        <w:t xml:space="preserve"> was shot down before I could get away. Needless to say, the two HARMs got nowhere near the target.</w:t>
+      </w:r>
+      <w:r>
+        <w:br/>
+      </w:r>
+      <w:r>
+        <w:br/>
+        <w:t xml:space="preserve">The SEAD rules are the </w:t>
+      </w:r>
+      <w:proofErr w:type="gramStart"/>
+      <w:r>
+        <w:t>most opaque</w:t>
+      </w:r>
+      <w:proofErr w:type="gramEnd"/>
+      <w:r>
+        <w:t xml:space="preserve"> in the game. I have little idea what jamming range is; how its effectiveness varies with proximity to the target or what difference having multiple jammers makes. Clearly, it is some use, as the effectiveness of the Soviet Fencers testifies. Having Prowlers supporting my fighters in air combat probably helped me in this scenario. I tried to analyse what frequencies various platforms use and jam before the game, but the bottom line seemed to be that both sides can jam each other’s systems. Prowlers can affect a slightly wider spectrum than anything else, but the </w:t>
       </w:r>
       <w:r>
         <w:lastRenderedPageBreak/>
@@ -394,21 +773,53 @@
       </w:r>
       <w:r>
         <w:br/>
-        <w:t>Anyway, just before 17:30 we pulled-out to avoid getting in the USAF’s way. As we did so, to my disbelief, about 25-30 Flankers rose from Keflavik and set-up a CAP zone against the USAF strike. Short of destroying these on the ground (see above for difficulties), I can’t see what I could have done about this. With these Flankers and the 40 or so Floggers at Akureyri, plus the SAMs, we could not really claim to have established air superiority and I wonder if we could have done so by any means.</w:t>
-      </w:r>
-      <w:r>
-        <w:br/>
-      </w:r>
-      <w:r>
-        <w:br/>
-        <w:t>For the record, I finished with a score of +497. NATO lost a frigate, 25 fighters, a Hawkeye, Viking and Seahawk. The USSR lost four SSNs, an eye-watering 199 fighters, 37 Fencers, 6 Backfires, 3 Badgers, two Mainstays and a Midas. They also used-up 61 Gargoyles, 32 Gladiator SAMs and 5 Grumbles. We did our best, but whether it was enough is a good question…</w:t>
-      </w:r>
-      <w:r>
-        <w:br/>
-      </w:r>
-      <w:r>
-        <w:br/>
-        <w:t>I’m off for my first holiday abroad in over a year next weekend, so the next AAR won’t be for a few weeks. ‘A Stab in the Dark’ looks like one of those single submarine, all eggs in one basket scenarios where a single mistake or stroke of bad luck costs you the game, but I hope to be proved wrong.</w:t>
+        <w:t xml:space="preserve">Anyway, just before 17:30 we pulled-out to avoid getting in the USAF’s way. As we did so, to my disbelief, about 25-30 Flankers rose from Keflavik and set-up a CAP zone against the USAF strike. Short of destroying these on the ground (see above for difficulties), I can’t see what I could have done about this. With these Flankers and the 40 or so Floggers at </w:t>
+      </w:r>
+      <w:proofErr w:type="spellStart"/>
+      <w:r>
+        <w:t>Akureyri</w:t>
+      </w:r>
+      <w:proofErr w:type="spellEnd"/>
+      <w:r>
+        <w:t>, plus the SAMs, we could not really claim to have established air superiority and I wonder if we could have done so by any means.</w:t>
+      </w:r>
+      <w:r>
+        <w:br/>
+      </w:r>
+      <w:r>
+        <w:br/>
+        <w:t xml:space="preserve">For the record, I finished with a score of +497. NATO lost a frigate, 25 fighters, a Hawkeye, </w:t>
+      </w:r>
+      <w:proofErr w:type="gramStart"/>
+      <w:r>
+        <w:t>Viking</w:t>
+      </w:r>
+      <w:proofErr w:type="gramEnd"/>
+      <w:r>
+        <w:t xml:space="preserve"> and Seahawk. The USSR lost four SSNs, an eye-watering 199 fighters, 37 Fencers, 6 Backfires, 3 Badgers, two Mainstays and a Midas. They also </w:t>
+      </w:r>
+      <w:proofErr w:type="gramStart"/>
+      <w:r>
+        <w:t>used-up</w:t>
+      </w:r>
+      <w:proofErr w:type="gramEnd"/>
+      <w:r>
+        <w:t xml:space="preserve"> 61 Gargoyles, 32 Gladiator SAMs and 5 Grumbles. We did our best, but whether it was enough is a good question…</w:t>
+      </w:r>
+      <w:r>
+        <w:br/>
+      </w:r>
+      <w:r>
+        <w:br/>
+        <w:t xml:space="preserve">I’m off for my first holiday abroad in over a year next weekend, so the next AAR won’t be for a few weeks. ‘A Stab in the Dark’ looks like one of those single </w:t>
+      </w:r>
+      <w:proofErr w:type="gramStart"/>
+      <w:r>
+        <w:t>submarine</w:t>
+      </w:r>
+      <w:proofErr w:type="gramEnd"/>
+      <w:r>
+        <w:t>, all eggs in one basket scenarios where a single mistake or stroke of bad luck costs you the game, but I hope to be proved wrong.</w:t>
       </w:r>
     </w:p>
     <w:sectPr>

</xml_diff>